<commit_message>
still cannot fix a bug
</commit_message>
<xml_diff>
--- a/public/result.docx
+++ b/public/result.docx
@@ -26,7 +26,7 @@
         <w:t xml:space="preserve">Date: </w:t>
       </w:r>
       <w:r>
-        <w:t>2020-07-01</w:t>
+        <w:t>2020-07-29</w:t>
       </w:r>
       <w:r>
         <w:t/>
@@ -4208,7 +4208,7 @@
                 <w:sz w:val="24"/>
                 <w:szCs w:val="24"/>
               </w:rPr>
-              <w:t>10:00</w:t>
+              <w:t>13:00</w:t>
             </w:r>
             <w:r>
               <w:rPr>
@@ -4316,7 +4316,7 @@
                 <w:sz w:val="24"/>
                 <w:szCs w:val="24"/>
               </w:rPr>
-              <w:t>testing</w:t>
+              <w:t>Replenish blank papers into corresponding printer trays (Replace Toner Cartridge and Maintenance Kit when prompt)</w:t>
             </w:r>
             <w:r>
               <w:rPr>
@@ -4434,7 +4434,7 @@
                 <w:sz w:val="24"/>
                 <w:szCs w:val="24"/>
               </w:rPr>
-              <w:t>testing</w:t>
+              <w:t/>
             </w:r>
             <w:r>
               <w:rPr>
@@ -4714,7 +4714,7 @@
                 <w:sz w:val="24"/>
                 <w:szCs w:val="24"/>
               </w:rPr>
-              <w:t>Replenish blank papers into corresponding printer trays (Replace Toner Cartridge and Maintenance Kit when prompt)</w:t>
+              <w:t>Health check on operation equipment in PCC and SCC, including EMAS, VALID_V UPS, CCTV, WiFi</w:t>
             </w:r>
             <w:r>
               <w:rPr>
@@ -5112,7 +5112,7 @@
                 <w:sz w:val="24"/>
                 <w:szCs w:val="24"/>
               </w:rPr>
-              <w:t>Health check on operation equipment in PCC and SCC, including EMAS, VALID_V UPS, CCTV, WiFi</w:t>
+              <w:t>Run SQL "generate_scheduled_task_list" and "generate_failed_running_task_list"</w:t>
             </w:r>
             <w:r>
               <w:rPr>
@@ -5230,7 +5230,7 @@
                 <w:sz w:val="24"/>
                 <w:szCs w:val="24"/>
               </w:rPr>
-              <w:t/>
+              <w:t>m5ppc01</w:t>
             </w:r>
             <w:r>
               <w:rPr>
@@ -5510,7 +5510,7 @@
                 <w:sz w:val="24"/>
                 <w:szCs w:val="24"/>
               </w:rPr>
-              <w:t>Run SQL "generate_scheduled_task_list" and "generate_failed_running_task_list"</w:t>
+              <w:t>Copying CMIS report file from m5ppc02 to Q drive</w:t>
             </w:r>
             <w:r>
               <w:rPr>
@@ -5628,7 +5628,7 @@
                 <w:sz w:val="24"/>
                 <w:szCs w:val="24"/>
               </w:rPr>
-              <w:t>m5ppc01</w:t>
+              <w:t>m5ppc02</w:t>
             </w:r>
             <w:r>
               <w:rPr>
@@ -5716,7 +5716,7 @@
                 <w:sz w:val="24"/>
                 <w:szCs w:val="24"/>
               </w:rPr>
-              <w:t/>
+              <w:t>(Remarks : Re: SCOp1 Email 3/5/2019)</w:t>
             </w:r>
             <w:r>
               <w:rPr>
@@ -5800,7 +5800,7 @@
                 <w:sz w:val="24"/>
                 <w:szCs w:val="24"/>
               </w:rPr>
-              <w:t>13:00</w:t>
+              <w:t>17:30</w:t>
             </w:r>
             <w:r>
               <w:rPr>
@@ -5908,7 +5908,7 @@
                 <w:sz w:val="24"/>
                 <w:szCs w:val="24"/>
               </w:rPr>
-              <w:t>Copying CMIS report file from m5ppc02 to Q drive</w:t>
+              <w:t>Check: all lasejet print queue in "ready" status □ all line printer print queue in "paused" status □ report generator is ready in m5prpt01 □ DocQueFlow status □</w:t>
             </w:r>
             <w:r>
               <w:rPr>
@@ -6026,7 +6026,7 @@
                 <w:sz w:val="24"/>
                 <w:szCs w:val="24"/>
               </w:rPr>
-              <w:t>m5ppc02</w:t>
+              <w:t>msprpt01, m5pprt01</w:t>
             </w:r>
             <w:r>
               <w:rPr>
@@ -6114,7 +6114,7 @@
                 <w:sz w:val="24"/>
                 <w:szCs w:val="24"/>
               </w:rPr>
-              <w:t>(Remarks : Re: SCOp1 Email 3/5/2019)</w:t>
+              <w:t>(Remarks : Re: COPM 17.1)</w:t>
             </w:r>
             <w:r>
               <w:rPr>
@@ -6306,7 +6306,7 @@
                 <w:sz w:val="24"/>
                 <w:szCs w:val="24"/>
               </w:rPr>
-              <w:t>Check: all lasejet print queue in "ready" status □ all line printer print queue in "paused" status □ report generator is ready in m5prpt01 □ DocQueFlow status □</w:t>
+              <w:t>Run SQL "generate_scheduled_task_list" and "generate_failed_running_task_list"</w:t>
             </w:r>
             <w:r>
               <w:rPr>
@@ -6424,7 +6424,7 @@
                 <w:sz w:val="24"/>
                 <w:szCs w:val="24"/>
               </w:rPr>
-              <w:t>msprpt01, m5pprt01</w:t>
+              <w:t>m5ppc01</w:t>
             </w:r>
             <w:r>
               <w:rPr>
@@ -6512,7 +6512,7 @@
                 <w:sz w:val="24"/>
                 <w:szCs w:val="24"/>
               </w:rPr>
-              <w:t>(Remarks : Re: COPM 17.1)</w:t>
+              <w:t/>
             </w:r>
             <w:r>
               <w:rPr>
@@ -6596,7 +6596,7 @@
                 <w:sz w:val="24"/>
                 <w:szCs w:val="24"/>
               </w:rPr>
-              <w:t>17:30</w:t>
+              <w:t>18:00</w:t>
             </w:r>
             <w:r>
               <w:rPr>
@@ -6704,7 +6704,7 @@
                 <w:sz w:val="24"/>
                 <w:szCs w:val="24"/>
               </w:rPr>
-              <w:t>Run SQL "generate_scheduled_task_list" and "generate_failed_running_task_list"</w:t>
+              <w:t>Run SQL "generate_scheduled_task list" report</w:t>
             </w:r>
             <w:r>
               <w:rPr>
@@ -6994,7 +6994,7 @@
                 <w:sz w:val="24"/>
                 <w:szCs w:val="24"/>
               </w:rPr>
-              <w:t>18:00</w:t>
+              <w:t>19:00</w:t>
             </w:r>
             <w:r>
               <w:rPr>
@@ -7102,7 +7102,7 @@
                 <w:sz w:val="24"/>
                 <w:szCs w:val="24"/>
               </w:rPr>
-              <w:t>Run SQL "generate_scheduled_task list" report</w:t>
+              <w:t>Health check on operation equipment in PCC and SCC, including EMAS, VALID_V, UPS, CCTV, WiFi</w:t>
             </w:r>
             <w:r>
               <w:rPr>
@@ -7220,7 +7220,7 @@
                 <w:sz w:val="24"/>
                 <w:szCs w:val="24"/>
               </w:rPr>
-              <w:t>m5ppc01</w:t>
+              <w:t/>
             </w:r>
             <w:r>
               <w:rPr>
@@ -7392,7 +7392,7 @@
                 <w:sz w:val="24"/>
                 <w:szCs w:val="24"/>
               </w:rPr>
-              <w:t>19:00</w:t>
+              <w:t>20:30</w:t>
             </w:r>
             <w:r>
               <w:rPr>
@@ -7500,7 +7500,7 @@
                 <w:sz w:val="24"/>
                 <w:szCs w:val="24"/>
               </w:rPr>
-              <w:t>Health check on operation equipment in PCC and SCC, including EMAS, VALID_V, UPS, CCTV, WiFi</w:t>
+              <w:t>Daily Batch job started.  Total number of batch job :_________</w:t>
             </w:r>
             <w:r>
               <w:rPr>
@@ -7790,7 +7790,7 @@
                 <w:sz w:val="24"/>
                 <w:szCs w:val="24"/>
               </w:rPr>
-              <w:t>20:30</w:t>
+              <w:t>21:45</w:t>
             </w:r>
             <w:r>
               <w:rPr>
@@ -7898,7 +7898,7 @@
                 <w:sz w:val="24"/>
                 <w:szCs w:val="24"/>
               </w:rPr>
-              <w:t>Daily Batch job started.  Total number of batch job :_________</w:t>
+              <w:t>To ping IP addresses of ITS UPS at TDOA PC</w:t>
             </w:r>
             <w:r>
               <w:rPr>
@@ -8016,7 +8016,7 @@
                 <w:sz w:val="24"/>
                 <w:szCs w:val="24"/>
               </w:rPr>
-              <w:t/>
+              <w:t>TDOA</w:t>
             </w:r>
             <w:r>
               <w:rPr>
@@ -8104,7 +8104,7 @@
                 <w:sz w:val="24"/>
                 <w:szCs w:val="24"/>
               </w:rPr>
-              <w:t/>
+              <w:t>(Remarks :  Re: O/N #01/2019)</w:t>
             </w:r>
             <w:r>
               <w:rPr>
@@ -8188,7 +8188,7 @@
                 <w:sz w:val="24"/>
                 <w:szCs w:val="24"/>
               </w:rPr>
-              <w:t>21:45</w:t>
+              <w:t>22:45</w:t>
             </w:r>
             <w:r>
               <w:rPr>
@@ -8296,7 +8296,7 @@
                 <w:sz w:val="24"/>
                 <w:szCs w:val="24"/>
               </w:rPr>
-              <w:t>To ping IP addresses of ITS UPS at TDOA PC</w:t>
+              <w:t>Backup last month Payment Agent files to a CD</w:t>
             </w:r>
             <w:r>
               <w:rPr>
@@ -8414,7 +8414,7 @@
                 <w:sz w:val="24"/>
                 <w:szCs w:val="24"/>
               </w:rPr>
-              <w:t>TDOA</w:t>
+              <w:t>Network Drive</w:t>
             </w:r>
             <w:r>
               <w:rPr>
@@ -8502,7 +8502,7 @@
                 <w:sz w:val="24"/>
                 <w:szCs w:val="24"/>
               </w:rPr>
-              <w:t>(Remarks :  Re: O/N #01/2019)</w:t>
+              <w:t>(Remarks : Re:COPM 10.6.10)</w:t>
             </w:r>
             <w:r>
               <w:rPr>
@@ -8586,7 +8586,7 @@
                 <w:sz w:val="24"/>
                 <w:szCs w:val="24"/>
               </w:rPr>
-              <w:t>22:45</w:t>
+              <w:t>01:00</w:t>
             </w:r>
             <w:r>
               <w:rPr>
@@ -8694,7 +8694,7 @@
                 <w:sz w:val="24"/>
                 <w:szCs w:val="24"/>
               </w:rPr>
-              <w:t>Backup last month Payment Agent files to a CD</w:t>
+              <w:t>Run SQL "generate_hard_copy_report_print_summary" and check printing status</w:t>
             </w:r>
             <w:r>
               <w:rPr>
@@ -8812,7 +8812,7 @@
                 <w:sz w:val="24"/>
                 <w:szCs w:val="24"/>
               </w:rPr>
-              <w:t>Network Drive</w:t>
+              <w:t>m5ppc01</w:t>
             </w:r>
             <w:r>
               <w:rPr>
@@ -8900,7 +8900,7 @@
                 <w:sz w:val="24"/>
                 <w:szCs w:val="24"/>
               </w:rPr>
-              <w:t>(Remarks : Re:COPM 10.6.10)</w:t>
+              <w:t/>
             </w:r>
             <w:r>
               <w:rPr>
@@ -8984,7 +8984,7 @@
                 <w:sz w:val="24"/>
                 <w:szCs w:val="24"/>
               </w:rPr>
-              <w:t>01:00</w:t>
+              <w:t>03:10</w:t>
             </w:r>
             <w:r>
               <w:rPr>
@@ -9092,7 +9092,7 @@
                 <w:sz w:val="24"/>
                 <w:szCs w:val="24"/>
               </w:rPr>
-              <w:t>Run SQL "generate_hard_copy_report_print_summary" and check printing status</w:t>
+              <w:t>Perform VALID V Application Health Check *** heed msg "MQ Status check - SUCCESS" on OMI *** 1. Check Address Engine at https://valid5.td.hksarg/valid   □ 2. Check Online Report of Web Server 01 at https://u5pweb01:7011/valid   □ 3. Check Online Report of Web Server 02 at https://u5pweb02:7011/valid   □ 4. To ping IP addresses of ITS UPS at TDOA PC   □</w:t>
             </w:r>
             <w:r>
               <w:rPr>
@@ -9210,7 +9210,7 @@
                 <w:sz w:val="24"/>
                 <w:szCs w:val="24"/>
               </w:rPr>
-              <w:t>m5ppc01</w:t>
+              <w:t>m5ppc02 &amp; TDOA</w:t>
             </w:r>
             <w:r>
               <w:rPr>
@@ -9298,7 +9298,7 @@
                 <w:sz w:val="24"/>
                 <w:szCs w:val="24"/>
               </w:rPr>
-              <w:t/>
+              <w:t>(Remarks : Re: [1] - [3] COPM 17.2  [4] O/N #01/2019)</w:t>
             </w:r>
             <w:r>
               <w:rPr>
@@ -9382,7 +9382,7 @@
                 <w:sz w:val="24"/>
                 <w:szCs w:val="24"/>
               </w:rPr>
-              <w:t>03:10</w:t>
+              <w:t>(After Printing)</w:t>
             </w:r>
             <w:r>
               <w:rPr>
@@ -9490,7 +9490,7 @@
                 <w:sz w:val="24"/>
                 <w:szCs w:val="24"/>
               </w:rPr>
-              <w:t>Perform VALID V Application Health Check *** heed msg "MQ Status check - SUCCESS" on OMI *** 1. Check Address Engine at https://valid5.td.hksarg/valid   □ 2. Check Online Report of Web Server 01 at https://u5pweb01:7011/valid   □ 3. Check Online Report of Web Server 02 at https://u5pweb02:7011/valid   □ 4. To ping IP addresses of ITS UPS at TDOA PC   □</w:t>
+              <w:t>Perform Dedicated Network Application Health Check 1. Check Online Report on A19 in HKLO                  □ 2. Check Address Engine on A19 in HKLO               □ 3. Check Online Report on C11 in KLO                     □ 4. Check Address Engine on C11 in KLO                  □ </w:t>
             </w:r>
             <w:r>
               <w:rPr>
@@ -9608,7 +9608,7 @@
                 <w:sz w:val="24"/>
                 <w:szCs w:val="24"/>
               </w:rPr>
-              <w:t>m5ppc02 &amp; TDOA</w:t>
+              <w:t>m5ppc02</w:t>
             </w:r>
             <w:r>
               <w:rPr>
@@ -9696,7 +9696,7 @@
                 <w:sz w:val="24"/>
                 <w:szCs w:val="24"/>
               </w:rPr>
-              <w:t>(Remarks : Re: [1] - [3] COPM 17.2  [4] O/N #01/2019)</w:t>
+              <w:t>(Remarks : Re : COPM 17.4 A19 IP address : 172.16.242.102 C11 IP address : 172.16.193.127)</w:t>
             </w:r>
             <w:r>
               <w:rPr>
@@ -9780,7 +9780,7 @@
                 <w:sz w:val="24"/>
                 <w:szCs w:val="24"/>
               </w:rPr>
-              <w:t>(After Printing)</w:t>
+              <w:t>06:05</w:t>
             </w:r>
             <w:r>
               <w:rPr>
@@ -9888,7 +9888,7 @@
                 <w:sz w:val="24"/>
                 <w:szCs w:val="24"/>
               </w:rPr>
-              <w:t>Perform Dedicated Network Application Health Check 1. Check Online Report on A19 in HKLO                  □ 2. Check Address Engine on A19 in HKLO               □ 3. Check Online Report on C11 in KLO                     □ 4. Check Address Engine on C11 in KLO                  □ </w:t>
+              <w:t>Health check on operation equipment in PCC and SCC, including EMAS, VALID_V UPS, CCTV, WiFi</w:t>
             </w:r>
             <w:r>
               <w:rPr>
@@ -10006,7 +10006,7 @@
                 <w:sz w:val="24"/>
                 <w:szCs w:val="24"/>
               </w:rPr>
-              <w:t>m5ppc02</w:t>
+              <w:t/>
             </w:r>
             <w:r>
               <w:rPr>
@@ -10094,7 +10094,7 @@
                 <w:sz w:val="24"/>
                 <w:szCs w:val="24"/>
               </w:rPr>
-              <w:t>(Remarks : Re : COPM 17.4 A19 IP address : 172.16.242.102 C11 IP address : 172.16.193.127)</w:t>
+              <w:t/>
             </w:r>
             <w:r>
               <w:rPr>
@@ -10178,7 +10178,7 @@
                 <w:sz w:val="24"/>
                 <w:szCs w:val="24"/>
               </w:rPr>
-              <w:t>06:05</w:t>
+              <w:t>06:15</w:t>
             </w:r>
             <w:r>
               <w:rPr>
@@ -10286,7 +10286,7 @@
                 <w:sz w:val="24"/>
                 <w:szCs w:val="24"/>
               </w:rPr>
-              <w:t>Health check on operation equipment in PCC and SCC, including EMAS, VALID_V UPS, CCTV, WiFi</w:t>
+              <w:t>Check &amp; verify the Copy of Month-End Backup Tapes whether successfully completed</w:t>
             </w:r>
             <w:r>
               <w:rPr>
@@ -10404,7 +10404,7 @@
                 <w:sz w:val="24"/>
                 <w:szCs w:val="24"/>
               </w:rPr>
-              <w:t/>
+              <w:t>MSL4048_m5pdp01_library</w:t>
             </w:r>
             <w:r>
               <w:rPr>
@@ -10492,7 +10492,7 @@
                 <w:sz w:val="24"/>
                 <w:szCs w:val="24"/>
               </w:rPr>
-              <w:t/>
+              <w:t>(Remarks : COPM 10.4)</w:t>
             </w:r>
             <w:r>
               <w:rPr>
@@ -10576,7 +10576,7 @@
                 <w:sz w:val="24"/>
                 <w:szCs w:val="24"/>
               </w:rPr>
-              <w:t>06:15</w:t>
+              <w:t>06:30</w:t>
             </w:r>
             <w:r>
               <w:rPr>
@@ -10684,7 +10684,7 @@
                 <w:sz w:val="24"/>
                 <w:szCs w:val="24"/>
               </w:rPr>
-              <w:t>Check &amp; verify the Copy of Month-End Backup Tapes whether successfully completed</w:t>
+              <w:t>Run SQL "generate_scheduled_task_list" and "generate_failed_running_task_list"</w:t>
             </w:r>
             <w:r>
               <w:rPr>
@@ -10802,7 +10802,7 @@
                 <w:sz w:val="24"/>
                 <w:szCs w:val="24"/>
               </w:rPr>
-              <w:t>MSL4048_m5pdp01_library</w:t>
+              <w:t>m5ppc01</w:t>
             </w:r>
             <w:r>
               <w:rPr>
@@ -10890,7 +10890,7 @@
                 <w:sz w:val="24"/>
                 <w:szCs w:val="24"/>
               </w:rPr>
-              <w:t>(Remarks : COPM 10.4)</w:t>
+              <w:t/>
             </w:r>
             <w:r>
               <w:rPr>
@@ -10974,7 +10974,7 @@
                 <w:sz w:val="24"/>
                 <w:szCs w:val="24"/>
               </w:rPr>
-              <w:t>06:30</w:t>
+              <w:t>10:00</w:t>
             </w:r>
             <w:r>
               <w:rPr>
@@ -11082,7 +11082,7 @@
                 <w:sz w:val="24"/>
                 <w:szCs w:val="24"/>
               </w:rPr>
-              <w:t>Run SQL "generate_scheduled_task_list" and "generate_failed_running_task_list"</w:t>
+              <w:t>testing</w:t>
             </w:r>
             <w:r>
               <w:rPr>
@@ -11200,7 +11200,7 @@
                 <w:sz w:val="24"/>
                 <w:szCs w:val="24"/>
               </w:rPr>
-              <w:t>m5ppc01</w:t>
+              <w:t>testing</w:t>
             </w:r>
             <w:r>
               <w:rPr>

</xml_diff>